<commit_message>
Added in non-functional and use case diagram
</commit_message>
<xml_diff>
--- a/ProjectPhase1AJKM.docx
+++ b/ProjectPhase1AJKM.docx
@@ -1476,7 +1476,12 @@
               <w:t xml:space="preserve">Register </w:t>
             </w:r>
             <w:r>
-              <w:t xml:space="preserve">smart devices to </w:t>
+              <w:t xml:space="preserve">smart devices </w:t>
+            </w:r>
+            <w:bookmarkStart w:id="3" w:name="_GoBack"/>
+            <w:bookmarkEnd w:id="3"/>
+            <w:r>
+              <w:t xml:space="preserve">to </w:t>
             </w:r>
             <w:r>
               <w:t>the appropriate SDP account</w:t>
@@ -1627,11 +1632,11 @@
       <w:pPr>
         <w:pStyle w:val="Heading2"/>
       </w:pPr>
-      <w:bookmarkStart w:id="3" w:name="_Toc436722977"/>
+      <w:bookmarkStart w:id="4" w:name="_Toc436722977"/>
       <w:r>
         <w:t>Non-functional Requirements</w:t>
       </w:r>
-      <w:bookmarkEnd w:id="3"/>
+      <w:bookmarkEnd w:id="4"/>
     </w:p>
     <w:p>
       <w:r>
@@ -1735,11 +1740,11 @@
       <w:pPr>
         <w:pStyle w:val="Heading2"/>
       </w:pPr>
-      <w:bookmarkStart w:id="4" w:name="_Toc436722978"/>
+      <w:bookmarkStart w:id="5" w:name="_Toc436722978"/>
       <w:r>
         <w:t>Use Case Diagram</w:t>
       </w:r>
-      <w:bookmarkEnd w:id="4"/>
+      <w:bookmarkEnd w:id="5"/>
     </w:p>
     <w:p>
       <w:r>
@@ -1833,8 +1838,6 @@
             </w:r>
           </w:p>
         </w:tc>
-        <w:bookmarkStart w:id="5" w:name="_GoBack"/>
-        <w:bookmarkEnd w:id="5"/>
       </w:tr>
     </w:tbl>
     <w:p/>
@@ -8053,7 +8056,7 @@
 </file>
 
 <file path=customXml/itemProps1.xml><?xml version="1.0" encoding="utf-8"?>
-<ds:datastoreItem xmlns:ds="http://schemas.openxmlformats.org/officeDocument/2006/customXml" ds:itemID="{8F37EA40-BAD1-484F-B169-28F653528DD1}">
+<ds:datastoreItem xmlns:ds="http://schemas.openxmlformats.org/officeDocument/2006/customXml" ds:itemID="{286DD336-C8D7-467B-9B14-BCEDB1D5C007}">
   <ds:schemaRefs>
     <ds:schemaRef ds:uri="http://schemas.openxmlformats.org/officeDocument/2006/bibliography"/>
   </ds:schemaRefs>

</xml_diff>

<commit_message>
added the ERD to our project documentation
</commit_message>
<xml_diff>
--- a/ProjectPhase1AJKM.docx
+++ b/ProjectPhase1AJKM.docx
@@ -1476,12 +1476,7 @@
               <w:t xml:space="preserve">Register </w:t>
             </w:r>
             <w:r>
-              <w:t xml:space="preserve">smart devices </w:t>
-            </w:r>
-            <w:bookmarkStart w:id="3" w:name="_GoBack"/>
-            <w:bookmarkEnd w:id="3"/>
-            <w:r>
-              <w:t xml:space="preserve">to </w:t>
+              <w:t xml:space="preserve">smart devices to </w:t>
             </w:r>
             <w:r>
               <w:t>the appropriate SDP account</w:t>
@@ -1632,11 +1627,11 @@
       <w:pPr>
         <w:pStyle w:val="Heading2"/>
       </w:pPr>
-      <w:bookmarkStart w:id="4" w:name="_Toc436722977"/>
+      <w:bookmarkStart w:id="3" w:name="_Toc436722977"/>
       <w:r>
         <w:t>Non-functional Requirements</w:t>
       </w:r>
-      <w:bookmarkEnd w:id="4"/>
+      <w:bookmarkEnd w:id="3"/>
     </w:p>
     <w:p>
       <w:r>
@@ -1740,11 +1735,11 @@
       <w:pPr>
         <w:pStyle w:val="Heading2"/>
       </w:pPr>
-      <w:bookmarkStart w:id="5" w:name="_Toc436722978"/>
+      <w:bookmarkStart w:id="4" w:name="_Toc436722978"/>
       <w:r>
         <w:t>Use Case Diagram</w:t>
       </w:r>
-      <w:bookmarkEnd w:id="5"/>
+      <w:bookmarkEnd w:id="4"/>
     </w:p>
     <w:p>
       <w:r>
@@ -1845,12 +1840,12 @@
       <w:pPr>
         <w:pStyle w:val="Heading2"/>
       </w:pPr>
-      <w:bookmarkStart w:id="6" w:name="_Toc436722979"/>
+      <w:bookmarkStart w:id="5" w:name="_Toc436722979"/>
       <w:r>
         <w:lastRenderedPageBreak/>
         <w:t>Graphical User Interface</w:t>
       </w:r>
-      <w:bookmarkEnd w:id="6"/>
+      <w:bookmarkEnd w:id="5"/>
       <w:r>
         <w:t xml:space="preserve"> </w:t>
       </w:r>
@@ -1968,11 +1963,11 @@
       <w:pPr>
         <w:pStyle w:val="Heading2"/>
       </w:pPr>
-      <w:bookmarkStart w:id="7" w:name="_Toc436722980"/>
+      <w:bookmarkStart w:id="6" w:name="_Toc436722980"/>
       <w:r>
         <w:t>Twitter Bootstrap</w:t>
       </w:r>
-      <w:bookmarkEnd w:id="7"/>
+      <w:bookmarkEnd w:id="6"/>
     </w:p>
     <w:p>
       <w:r>
@@ -2111,11 +2106,11 @@
       <w:pPr>
         <w:pStyle w:val="Heading2"/>
       </w:pPr>
-      <w:bookmarkStart w:id="8" w:name="_Toc436722981"/>
+      <w:bookmarkStart w:id="7" w:name="_Toc436722981"/>
       <w:r>
         <w:t>SQL</w:t>
       </w:r>
-      <w:bookmarkEnd w:id="8"/>
+      <w:bookmarkEnd w:id="7"/>
     </w:p>
     <w:p>
       <w:r>
@@ -2228,7 +2223,10 @@
         </w:tc>
       </w:tr>
     </w:tbl>
-    <w:p/>
+    <w:p>
+      <w:bookmarkStart w:id="8" w:name="_GoBack"/>
+      <w:bookmarkEnd w:id="8"/>
+    </w:p>
     <w:p>
       <w:pPr>
         <w:pStyle w:val="Heading2"/>
@@ -2291,7 +2289,49 @@
           <w:tcPr>
             <w:tcW w:w="9576" w:type="dxa"/>
           </w:tcPr>
-          <w:p/>
+          <w:p>
+            <w:r>
+              <w:rPr>
+                <w:noProof/>
+                <w:lang w:val="en-CA" w:eastAsia="en-CA"/>
+              </w:rPr>
+              <w:drawing>
+                <wp:inline distT="0" distB="0" distL="0" distR="0" wp14:anchorId="7488E3AD" wp14:editId="7288BDD3">
+                  <wp:extent cx="5797550" cy="3209290"/>
+                  <wp:effectExtent l="0" t="0" r="0" b="0"/>
+                  <wp:docPr id="3" name="Picture 3"/>
+                  <wp:cNvGraphicFramePr>
+                    <a:graphicFrameLocks xmlns:a="http://schemas.openxmlformats.org/drawingml/2006/main" noChangeAspect="1"/>
+                  </wp:cNvGraphicFramePr>
+                  <a:graphic xmlns:a="http://schemas.openxmlformats.org/drawingml/2006/main">
+                    <a:graphicData uri="http://schemas.openxmlformats.org/drawingml/2006/picture">
+                      <pic:pic xmlns:pic="http://schemas.openxmlformats.org/drawingml/2006/picture">
+                        <pic:nvPicPr>
+                          <pic:cNvPr id="1" name=""/>
+                          <pic:cNvPicPr/>
+                        </pic:nvPicPr>
+                        <pic:blipFill>
+                          <a:blip r:embed="rId9"/>
+                          <a:stretch>
+                            <a:fillRect/>
+                          </a:stretch>
+                        </pic:blipFill>
+                        <pic:spPr>
+                          <a:xfrm>
+                            <a:off x="0" y="0"/>
+                            <a:ext cx="5797550" cy="3209290"/>
+                          </a:xfrm>
+                          <a:prstGeom prst="rect">
+                            <a:avLst/>
+                          </a:prstGeom>
+                        </pic:spPr>
+                      </pic:pic>
+                    </a:graphicData>
+                  </a:graphic>
+                </wp:inline>
+              </w:drawing>
+            </w:r>
+          </w:p>
         </w:tc>
       </w:tr>
     </w:tbl>
@@ -2372,6 +2412,7 @@
       <w:bookmarkStart w:id="11" w:name="_Toc436722984"/>
       <w:bookmarkStart w:id="12" w:name="_Toc381253052"/>
       <w:r>
+        <w:lastRenderedPageBreak/>
         <w:t>GitHub</w:t>
       </w:r>
       <w:bookmarkEnd w:id="11"/>
@@ -2984,7 +3025,7 @@
                           </pic:cNvPicPr>
                         </pic:nvPicPr>
                         <pic:blipFill>
-                          <a:blip r:embed="rId9" cstate="print"/>
+                          <a:blip r:embed="rId10" cstate="print"/>
                           <a:srcRect/>
                           <a:stretch>
                             <a:fillRect/>
@@ -3071,7 +3112,7 @@
                           </pic:cNvPicPr>
                         </pic:nvPicPr>
                         <pic:blipFill>
-                          <a:blip r:embed="rId9" cstate="print"/>
+                          <a:blip r:embed="rId10" cstate="print"/>
                           <a:srcRect/>
                           <a:stretch>
                             <a:fillRect/>
@@ -3148,7 +3189,7 @@
                           </pic:cNvPicPr>
                         </pic:nvPicPr>
                         <pic:blipFill>
-                          <a:blip r:embed="rId9" cstate="print"/>
+                          <a:blip r:embed="rId10" cstate="print"/>
                           <a:srcRect/>
                           <a:stretch>
                             <a:fillRect/>
@@ -3240,7 +3281,7 @@
                           </pic:cNvPicPr>
                         </pic:nvPicPr>
                         <pic:blipFill>
-                          <a:blip r:embed="rId9" cstate="print"/>
+                          <a:blip r:embed="rId10" cstate="print"/>
                           <a:srcRect/>
                           <a:stretch>
                             <a:fillRect/>
@@ -3308,6 +3349,7 @@
                 <w:noProof/>
                 <w:lang w:val="en-CA" w:eastAsia="en-CA"/>
               </w:rPr>
+              <w:lastRenderedPageBreak/>
               <w:drawing>
                 <wp:inline distT="0" distB="0" distL="0" distR="0" wp14:anchorId="0D50C72C" wp14:editId="6EF59436">
                   <wp:extent cx="5133975" cy="352425"/>
@@ -3326,7 +3368,7 @@
                           </pic:cNvPicPr>
                         </pic:nvPicPr>
                         <pic:blipFill>
-                          <a:blip r:embed="rId9" cstate="print"/>
+                          <a:blip r:embed="rId10" cstate="print"/>
                           <a:srcRect/>
                           <a:stretch>
                             <a:fillRect/>
@@ -3403,7 +3445,7 @@
                           </pic:cNvPicPr>
                         </pic:nvPicPr>
                         <pic:blipFill>
-                          <a:blip r:embed="rId9" cstate="print"/>
+                          <a:blip r:embed="rId10" cstate="print"/>
                           <a:srcRect/>
                           <a:stretch>
                             <a:fillRect/>
@@ -3480,7 +3522,7 @@
                           </pic:cNvPicPr>
                         </pic:nvPicPr>
                         <pic:blipFill>
-                          <a:blip r:embed="rId9" cstate="print"/>
+                          <a:blip r:embed="rId10" cstate="print"/>
                           <a:srcRect/>
                           <a:stretch>
                             <a:fillRect/>
@@ -8056,7 +8098,7 @@
 </file>
 
 <file path=customXml/itemProps1.xml><?xml version="1.0" encoding="utf-8"?>
-<ds:datastoreItem xmlns:ds="http://schemas.openxmlformats.org/officeDocument/2006/customXml" ds:itemID="{286DD336-C8D7-467B-9B14-BCEDB1D5C007}">
+<ds:datastoreItem xmlns:ds="http://schemas.openxmlformats.org/officeDocument/2006/customXml" ds:itemID="{0B75D3D1-7CC3-4798-BA83-4973F9B61100}">
   <ds:schemaRefs>
     <ds:schemaRef ds:uri="http://schemas.openxmlformats.org/officeDocument/2006/bibliography"/>
   </ds:schemaRefs>

</xml_diff>

<commit_message>
updated project document with new ERD
</commit_message>
<xml_diff>
--- a/ProjectPhase1AJKM.docx
+++ b/ProjectPhase1AJKM.docx
@@ -1476,12 +1476,7 @@
               <w:t xml:space="preserve">Register </w:t>
             </w:r>
             <w:r>
-              <w:t xml:space="preserve">smart devices </w:t>
-            </w:r>
-            <w:bookmarkStart w:id="3" w:name="_GoBack"/>
-            <w:bookmarkEnd w:id="3"/>
-            <w:r>
-              <w:t xml:space="preserve">to </w:t>
+              <w:t xml:space="preserve">smart devices to </w:t>
             </w:r>
             <w:r>
               <w:t>the appropriate SDP account</w:t>
@@ -1632,11 +1627,11 @@
       <w:pPr>
         <w:pStyle w:val="Heading2"/>
       </w:pPr>
-      <w:bookmarkStart w:id="4" w:name="_Toc436722977"/>
+      <w:bookmarkStart w:id="3" w:name="_Toc436722977"/>
       <w:r>
         <w:t>Non-functional Requirements</w:t>
       </w:r>
-      <w:bookmarkEnd w:id="4"/>
+      <w:bookmarkEnd w:id="3"/>
     </w:p>
     <w:p>
       <w:r>
@@ -1740,11 +1735,11 @@
       <w:pPr>
         <w:pStyle w:val="Heading2"/>
       </w:pPr>
-      <w:bookmarkStart w:id="5" w:name="_Toc436722978"/>
+      <w:bookmarkStart w:id="4" w:name="_Toc436722978"/>
       <w:r>
         <w:t>Use Case Diagram</w:t>
       </w:r>
-      <w:bookmarkEnd w:id="5"/>
+      <w:bookmarkEnd w:id="4"/>
     </w:p>
     <w:p>
       <w:r>
@@ -1845,12 +1840,12 @@
       <w:pPr>
         <w:pStyle w:val="Heading2"/>
       </w:pPr>
-      <w:bookmarkStart w:id="6" w:name="_Toc436722979"/>
+      <w:bookmarkStart w:id="5" w:name="_Toc436722979"/>
       <w:r>
         <w:lastRenderedPageBreak/>
         <w:t>Graphical User Interface</w:t>
       </w:r>
-      <w:bookmarkEnd w:id="6"/>
+      <w:bookmarkEnd w:id="5"/>
       <w:r>
         <w:t xml:space="preserve"> </w:t>
       </w:r>
@@ -1968,11 +1963,11 @@
       <w:pPr>
         <w:pStyle w:val="Heading2"/>
       </w:pPr>
-      <w:bookmarkStart w:id="7" w:name="_Toc436722980"/>
+      <w:bookmarkStart w:id="6" w:name="_Toc436722980"/>
       <w:r>
         <w:t>Twitter Bootstrap</w:t>
       </w:r>
-      <w:bookmarkEnd w:id="7"/>
+      <w:bookmarkEnd w:id="6"/>
     </w:p>
     <w:p>
       <w:r>
@@ -2111,11 +2106,11 @@
       <w:pPr>
         <w:pStyle w:val="Heading2"/>
       </w:pPr>
-      <w:bookmarkStart w:id="8" w:name="_Toc436722981"/>
+      <w:bookmarkStart w:id="7" w:name="_Toc436722981"/>
       <w:r>
         <w:t>SQL</w:t>
       </w:r>
-      <w:bookmarkEnd w:id="8"/>
+      <w:bookmarkEnd w:id="7"/>
     </w:p>
     <w:p>
       <w:r>
@@ -2233,10 +2228,12 @@
       <w:pPr>
         <w:pStyle w:val="Heading2"/>
       </w:pPr>
-      <w:bookmarkStart w:id="9" w:name="_Toc436722982"/>
+      <w:bookmarkStart w:id="8" w:name="_Toc436722982"/>
       <w:r>
         <w:t>ERD</w:t>
       </w:r>
+      <w:bookmarkStart w:id="9" w:name="_GoBack"/>
+      <w:bookmarkEnd w:id="8"/>
       <w:bookmarkEnd w:id="9"/>
     </w:p>
     <w:p>
@@ -2291,7 +2288,49 @@
           <w:tcPr>
             <w:tcW w:w="9576" w:type="dxa"/>
           </w:tcPr>
-          <w:p/>
+          <w:p>
+            <w:r>
+              <w:rPr>
+                <w:noProof/>
+                <w:lang w:val="en-CA" w:eastAsia="en-CA"/>
+              </w:rPr>
+              <w:drawing>
+                <wp:inline distT="0" distB="0" distL="0" distR="0" wp14:anchorId="63373AEB" wp14:editId="0B443578">
+                  <wp:extent cx="5943600" cy="3721100"/>
+                  <wp:effectExtent l="0" t="0" r="0" b="0"/>
+                  <wp:docPr id="2" name="Picture 2"/>
+                  <wp:cNvGraphicFramePr>
+                    <a:graphicFrameLocks xmlns:a="http://schemas.openxmlformats.org/drawingml/2006/main" noChangeAspect="1"/>
+                  </wp:cNvGraphicFramePr>
+                  <a:graphic xmlns:a="http://schemas.openxmlformats.org/drawingml/2006/main">
+                    <a:graphicData uri="http://schemas.openxmlformats.org/drawingml/2006/picture">
+                      <pic:pic xmlns:pic="http://schemas.openxmlformats.org/drawingml/2006/picture">
+                        <pic:nvPicPr>
+                          <pic:cNvPr id="1" name=""/>
+                          <pic:cNvPicPr/>
+                        </pic:nvPicPr>
+                        <pic:blipFill>
+                          <a:blip r:embed="rId9"/>
+                          <a:stretch>
+                            <a:fillRect/>
+                          </a:stretch>
+                        </pic:blipFill>
+                        <pic:spPr>
+                          <a:xfrm>
+                            <a:off x="0" y="0"/>
+                            <a:ext cx="5943600" cy="3721100"/>
+                          </a:xfrm>
+                          <a:prstGeom prst="rect">
+                            <a:avLst/>
+                          </a:prstGeom>
+                        </pic:spPr>
+                      </pic:pic>
+                    </a:graphicData>
+                  </a:graphic>
+                </wp:inline>
+              </w:drawing>
+            </w:r>
+          </w:p>
         </w:tc>
       </w:tr>
     </w:tbl>
@@ -2354,6 +2393,7 @@
     </w:p>
     <w:p>
       <w:r>
+        <w:lastRenderedPageBreak/>
         <w:t xml:space="preserve">Teams are not permitted to share or distribute their code under any circumstances.  However you may discuss code samples with other teams.  </w:t>
       </w:r>
     </w:p>
@@ -2984,7 +3024,7 @@
                           </pic:cNvPicPr>
                         </pic:nvPicPr>
                         <pic:blipFill>
-                          <a:blip r:embed="rId9" cstate="print"/>
+                          <a:blip r:embed="rId10" cstate="print"/>
                           <a:srcRect/>
                           <a:stretch>
                             <a:fillRect/>
@@ -3071,7 +3111,7 @@
                           </pic:cNvPicPr>
                         </pic:nvPicPr>
                         <pic:blipFill>
-                          <a:blip r:embed="rId9" cstate="print"/>
+                          <a:blip r:embed="rId10" cstate="print"/>
                           <a:srcRect/>
                           <a:stretch>
                             <a:fillRect/>
@@ -3148,7 +3188,7 @@
                           </pic:cNvPicPr>
                         </pic:nvPicPr>
                         <pic:blipFill>
-                          <a:blip r:embed="rId9" cstate="print"/>
+                          <a:blip r:embed="rId10" cstate="print"/>
                           <a:srcRect/>
                           <a:stretch>
                             <a:fillRect/>
@@ -3193,6 +3233,7 @@
               <w:rPr>
                 <w:b/>
               </w:rPr>
+              <w:lastRenderedPageBreak/>
               <w:t xml:space="preserve">Expresses constructive differences of opinion when necessary but does not </w:t>
             </w:r>
             <w:r>
@@ -3240,7 +3281,7 @@
                           </pic:cNvPicPr>
                         </pic:nvPicPr>
                         <pic:blipFill>
-                          <a:blip r:embed="rId9" cstate="print"/>
+                          <a:blip r:embed="rId10" cstate="print"/>
                           <a:srcRect/>
                           <a:stretch>
                             <a:fillRect/>
@@ -3326,7 +3367,7 @@
                           </pic:cNvPicPr>
                         </pic:nvPicPr>
                         <pic:blipFill>
-                          <a:blip r:embed="rId9" cstate="print"/>
+                          <a:blip r:embed="rId10" cstate="print"/>
                           <a:srcRect/>
                           <a:stretch>
                             <a:fillRect/>
@@ -3403,7 +3444,7 @@
                           </pic:cNvPicPr>
                         </pic:nvPicPr>
                         <pic:blipFill>
-                          <a:blip r:embed="rId9" cstate="print"/>
+                          <a:blip r:embed="rId10" cstate="print"/>
                           <a:srcRect/>
                           <a:stretch>
                             <a:fillRect/>
@@ -3480,7 +3521,7 @@
                           </pic:cNvPicPr>
                         </pic:nvPicPr>
                         <pic:blipFill>
-                          <a:blip r:embed="rId9" cstate="print"/>
+                          <a:blip r:embed="rId10" cstate="print"/>
                           <a:srcRect/>
                           <a:stretch>
                             <a:fillRect/>
@@ -8056,7 +8097,7 @@
 </file>
 
 <file path=customXml/itemProps1.xml><?xml version="1.0" encoding="utf-8"?>
-<ds:datastoreItem xmlns:ds="http://schemas.openxmlformats.org/officeDocument/2006/customXml" ds:itemID="{286DD336-C8D7-467B-9B14-BCEDB1D5C007}">
+<ds:datastoreItem xmlns:ds="http://schemas.openxmlformats.org/officeDocument/2006/customXml" ds:itemID="{2E6A844A-9305-45D8-9792-FC365745F82F}">
   <ds:schemaRefs>
     <ds:schemaRef ds:uri="http://schemas.openxmlformats.org/officeDocument/2006/bibliography"/>
   </ds:schemaRefs>

</xml_diff>

<commit_message>
Updates SQL to run all at once, added to project documentaion
</commit_message>
<xml_diff>
--- a/ProjectPhase1AJKM.docx
+++ b/ProjectPhase1AJKM.docx
@@ -1121,7 +1121,12 @@
         <w:t xml:space="preserve">is commercially viable which </w:t>
       </w:r>
       <w:r>
-        <w:t>interests your group and that would be seen as being useful to many others.  Offer ideas that you do not mind sharing with your group.</w:t>
+        <w:t>interests your group and that would be seen as being useful to many others.  Offer ideas that you do not mind s</w:t>
+      </w:r>
+      <w:bookmarkStart w:id="1" w:name="_GoBack"/>
+      <w:bookmarkEnd w:id="1"/>
+      <w:r>
+        <w:t>haring with your group.</w:t>
       </w:r>
       <w:r>
         <w:t xml:space="preserve"> Your site must allow at least two types of users, it must use a database, and its commercial viability cannot rely on ad revenue.</w:t>
@@ -1217,11 +1222,11 @@
       <w:pPr>
         <w:pStyle w:val="Heading2"/>
       </w:pPr>
-      <w:bookmarkStart w:id="1" w:name="_Toc436722975"/>
+      <w:bookmarkStart w:id="2" w:name="_Toc436722975"/>
       <w:r>
         <w:t>Important Note</w:t>
       </w:r>
-      <w:bookmarkEnd w:id="1"/>
+      <w:bookmarkEnd w:id="2"/>
     </w:p>
     <w:p>
       <w:r>
@@ -1238,11 +1243,11 @@
       <w:pPr>
         <w:pStyle w:val="Heading2"/>
       </w:pPr>
-      <w:bookmarkStart w:id="2" w:name="_Toc436722976"/>
+      <w:bookmarkStart w:id="3" w:name="_Toc436722976"/>
       <w:r>
         <w:t>Functional Requirements</w:t>
       </w:r>
-      <w:bookmarkEnd w:id="2"/>
+      <w:bookmarkEnd w:id="3"/>
     </w:p>
     <w:p>
       <w:r>
@@ -1627,11 +1632,11 @@
       <w:pPr>
         <w:pStyle w:val="Heading2"/>
       </w:pPr>
-      <w:bookmarkStart w:id="3" w:name="_Toc436722977"/>
+      <w:bookmarkStart w:id="4" w:name="_Toc436722977"/>
       <w:r>
         <w:t>Non-functional Requirements</w:t>
       </w:r>
-      <w:bookmarkEnd w:id="3"/>
+      <w:bookmarkEnd w:id="4"/>
     </w:p>
     <w:p>
       <w:r>
@@ -1735,11 +1740,11 @@
       <w:pPr>
         <w:pStyle w:val="Heading2"/>
       </w:pPr>
-      <w:bookmarkStart w:id="4" w:name="_Toc436722978"/>
+      <w:bookmarkStart w:id="5" w:name="_Toc436722978"/>
       <w:r>
         <w:t>Use Case Diagram</w:t>
       </w:r>
-      <w:bookmarkEnd w:id="4"/>
+      <w:bookmarkEnd w:id="5"/>
     </w:p>
     <w:p>
       <w:r>
@@ -1840,12 +1845,12 @@
       <w:pPr>
         <w:pStyle w:val="Heading2"/>
       </w:pPr>
-      <w:bookmarkStart w:id="5" w:name="_Toc436722979"/>
+      <w:bookmarkStart w:id="6" w:name="_Toc436722979"/>
       <w:r>
         <w:lastRenderedPageBreak/>
         <w:t>Graphical User Interface</w:t>
       </w:r>
-      <w:bookmarkEnd w:id="5"/>
+      <w:bookmarkEnd w:id="6"/>
       <w:r>
         <w:t xml:space="preserve"> </w:t>
       </w:r>
@@ -1963,11 +1968,11 @@
       <w:pPr>
         <w:pStyle w:val="Heading2"/>
       </w:pPr>
-      <w:bookmarkStart w:id="6" w:name="_Toc436722980"/>
+      <w:bookmarkStart w:id="7" w:name="_Toc436722980"/>
       <w:r>
         <w:t>Twitter Bootstrap</w:t>
       </w:r>
-      <w:bookmarkEnd w:id="6"/>
+      <w:bookmarkEnd w:id="7"/>
     </w:p>
     <w:p>
       <w:r>
@@ -2106,11 +2111,11 @@
       <w:pPr>
         <w:pStyle w:val="Heading2"/>
       </w:pPr>
-      <w:bookmarkStart w:id="7" w:name="_Toc436722981"/>
+      <w:bookmarkStart w:id="8" w:name="_Toc436722981"/>
       <w:r>
         <w:t>SQL</w:t>
       </w:r>
-      <w:bookmarkEnd w:id="7"/>
+      <w:bookmarkEnd w:id="8"/>
     </w:p>
     <w:p>
       <w:r>
@@ -2197,6 +2202,9 @@
       <w:r>
         <w:lastRenderedPageBreak/>
         <w:t>To ensure your SQL is available to all team members, create an App_Data folder for your ASP.NET project and place the file in there. This will allow you to keep your SQL with the rest of the project code on GitHub while you develop it.</w:t>
+      </w:r>
+      <w:r>
+        <w:t xml:space="preserve"> </w:t>
       </w:r>
     </w:p>
     <w:p/>
@@ -2219,7 +2227,753 @@
           <w:tcPr>
             <w:tcW w:w="9576" w:type="dxa"/>
           </w:tcPr>
+          <w:p>
+            <w:r>
+              <w:t>GO</w:t>
+            </w:r>
+          </w:p>
+          <w:p>
+            <w:r>
+              <w:t>-- FK from Device</w:t>
+            </w:r>
+          </w:p>
+          <w:p>
+            <w:r>
+              <w:t xml:space="preserve">IF OBJECT_ID('StoredData') </w:t>
+            </w:r>
+          </w:p>
+          <w:p>
+            <w:r>
+              <w:t>IS NOT NULL DROP TABLE StoredData;</w:t>
+            </w:r>
+          </w:p>
+          <w:p>
+            <w:r>
+              <w:t>-- FK from ProviderAccount, DeviceData</w:t>
+            </w:r>
+          </w:p>
+          <w:p>
+            <w:r>
+              <w:t xml:space="preserve">IF OBJECT_ID('Device') </w:t>
+            </w:r>
+          </w:p>
+          <w:p>
+            <w:r>
+              <w:t>IS NOT NULL DROP TABLE Device;</w:t>
+            </w:r>
+          </w:p>
+          <w:p>
+            <w:r>
+              <w:t xml:space="preserve">IF OBJECT_ID('DeviceData') </w:t>
+            </w:r>
+          </w:p>
+          <w:p>
+            <w:r>
+              <w:t>IS NOT NULL DROP TABLE DeviceData;</w:t>
+            </w:r>
+          </w:p>
           <w:p/>
+          <w:p>
+            <w:r>
+              <w:t>GO</w:t>
+            </w:r>
+          </w:p>
+          <w:p>
+            <w:r>
+              <w:t>-- FK from Account</w:t>
+            </w:r>
+          </w:p>
+          <w:p>
+            <w:r>
+              <w:t xml:space="preserve">IF OBJECT_ID('ProviderAccount') </w:t>
+            </w:r>
+          </w:p>
+          <w:p>
+            <w:r>
+              <w:t>IS NOT NULL DROP TABLE ProviderAccount;</w:t>
+            </w:r>
+          </w:p>
+          <w:p/>
+          <w:p>
+            <w:r>
+              <w:t>-- FK from Account</w:t>
+            </w:r>
+          </w:p>
+          <w:p>
+            <w:r>
+              <w:t xml:space="preserve">IF OBJECT_ID('Details') </w:t>
+            </w:r>
+          </w:p>
+          <w:p>
+            <w:r>
+              <w:t>IS NOT NULL DROP TABLE Details;</w:t>
+            </w:r>
+          </w:p>
+          <w:p/>
+          <w:p>
+            <w:r>
+              <w:t xml:space="preserve">IF OBJECT_ID('Account') </w:t>
+            </w:r>
+          </w:p>
+          <w:p>
+            <w:r>
+              <w:t>IS NOT NULL DROP TABLE Account;</w:t>
+            </w:r>
+          </w:p>
+          <w:p/>
+          <w:p>
+            <w:r>
+              <w:t>GO -- CREATE TABLES</w:t>
+            </w:r>
+          </w:p>
+          <w:p>
+            <w:r>
+              <w:t>CREATE TABLE Account (</w:t>
+            </w:r>
+          </w:p>
+          <w:p>
+            <w:r>
+              <w:tab/>
+              <w:t>accountID</w:t>
+            </w:r>
+            <w:r>
+              <w:tab/>
+              <w:t>INT IDENTITY(1000, 1) PRIMARY KEY,</w:t>
+            </w:r>
+          </w:p>
+          <w:p>
+            <w:r>
+              <w:tab/>
+              <w:t>email</w:t>
+            </w:r>
+            <w:r>
+              <w:tab/>
+            </w:r>
+            <w:r>
+              <w:tab/>
+              <w:t>VARCHAR(255) NOT NULL,</w:t>
+            </w:r>
+          </w:p>
+          <w:p>
+            <w:r>
+              <w:tab/>
+              <w:t>password</w:t>
+            </w:r>
+            <w:r>
+              <w:tab/>
+              <w:t>VARCHAR(255) NOT NULL,</w:t>
+            </w:r>
+          </w:p>
+          <w:p>
+            <w:r>
+              <w:tab/>
+              <w:t>firstname</w:t>
+            </w:r>
+            <w:r>
+              <w:tab/>
+              <w:t>VARCHAR(255) NOT NULL,</w:t>
+            </w:r>
+          </w:p>
+          <w:p>
+            <w:r>
+              <w:tab/>
+              <w:t>lastname</w:t>
+            </w:r>
+            <w:r>
+              <w:tab/>
+              <w:t>VARCHAR(255) NOT NULL,</w:t>
+            </w:r>
+          </w:p>
+          <w:p>
+            <w:r>
+              <w:tab/>
+              <w:t>birthdate</w:t>
+            </w:r>
+            <w:r>
+              <w:tab/>
+              <w:t>DATE NOT NULL,</w:t>
+            </w:r>
+          </w:p>
+          <w:p>
+            <w:r>
+              <w:tab/>
+              <w:t>type</w:t>
+            </w:r>
+            <w:r>
+              <w:tab/>
+            </w:r>
+            <w:r>
+              <w:tab/>
+              <w:t xml:space="preserve">VARCHAR(255) NOT NULL, </w:t>
+            </w:r>
+          </w:p>
+          <w:p>
+            <w:r>
+              <w:tab/>
+              <w:t>CHECK (type IN ('Admin', 'Business', 'Consumer'))</w:t>
+            </w:r>
+          </w:p>
+          <w:p>
+            <w:r>
+              <w:t>)</w:t>
+            </w:r>
+          </w:p>
+          <w:p/>
+          <w:p>
+            <w:r>
+              <w:t>CREATE TABLE Details (</w:t>
+            </w:r>
+          </w:p>
+          <w:p>
+            <w:r>
+              <w:tab/>
+              <w:t>accountID</w:t>
+            </w:r>
+            <w:r>
+              <w:tab/>
+              <w:t>INT PRIMARY KEY,</w:t>
+            </w:r>
+          </w:p>
+          <w:p>
+            <w:r>
+              <w:tab/>
+              <w:t>familysize</w:t>
+            </w:r>
+            <w:r>
+              <w:tab/>
+              <w:t>INT,</w:t>
+            </w:r>
+          </w:p>
+          <w:p>
+            <w:r>
+              <w:tab/>
+              <w:t>children</w:t>
+            </w:r>
+            <w:r>
+              <w:tab/>
+              <w:t>INT,</w:t>
+            </w:r>
+          </w:p>
+          <w:p>
+            <w:r>
+              <w:tab/>
+              <w:t>adults</w:t>
+            </w:r>
+            <w:r>
+              <w:tab/>
+            </w:r>
+            <w:r>
+              <w:tab/>
+              <w:t>INT,</w:t>
+            </w:r>
+          </w:p>
+          <w:p>
+            <w:r>
+              <w:tab/>
+              <w:t>rooms</w:t>
+            </w:r>
+            <w:r>
+              <w:tab/>
+            </w:r>
+            <w:r>
+              <w:tab/>
+              <w:t>INT,</w:t>
+            </w:r>
+          </w:p>
+          <w:p>
+            <w:r>
+              <w:lastRenderedPageBreak/>
+              <w:tab/>
+              <w:t>address</w:t>
+            </w:r>
+            <w:r>
+              <w:tab/>
+            </w:r>
+            <w:r>
+              <w:tab/>
+              <w:t>VARCHAR(255),</w:t>
+            </w:r>
+          </w:p>
+          <w:p>
+            <w:r>
+              <w:tab/>
+              <w:t>FOREIGN KEY(accountID) REFERENCES Account(accountID)</w:t>
+            </w:r>
+          </w:p>
+          <w:p>
+            <w:r>
+              <w:t>)</w:t>
+            </w:r>
+          </w:p>
+          <w:p/>
+          <w:p>
+            <w:r>
+              <w:t>CREATE TABLE ProviderAccount (</w:t>
+            </w:r>
+          </w:p>
+          <w:p>
+            <w:r>
+              <w:tab/>
+              <w:t>accountID</w:t>
+            </w:r>
+            <w:r>
+              <w:tab/>
+              <w:t>INT PRIMARY KEY,</w:t>
+            </w:r>
+          </w:p>
+          <w:p>
+            <w:r>
+              <w:tab/>
+              <w:t>username</w:t>
+            </w:r>
+            <w:r>
+              <w:tab/>
+              <w:t>VARCHAR(255) NOT NULL,</w:t>
+            </w:r>
+          </w:p>
+          <w:p>
+            <w:r>
+              <w:tab/>
+              <w:t>password</w:t>
+            </w:r>
+            <w:r>
+              <w:tab/>
+              <w:t>VARCHAR(255) NOT NULL,</w:t>
+            </w:r>
+          </w:p>
+          <w:p>
+            <w:r>
+              <w:tab/>
+              <w:t>provider</w:t>
+            </w:r>
+            <w:r>
+              <w:tab/>
+              <w:t>VARCHAR(255) NOT NULL, -- want to restrict somehow</w:t>
+            </w:r>
+          </w:p>
+          <w:p>
+            <w:r>
+              <w:tab/>
+              <w:t>FOREIGN KEY(accountID) REFERENCES Account(accountID)</w:t>
+            </w:r>
+          </w:p>
+          <w:p>
+            <w:r>
+              <w:t>)</w:t>
+            </w:r>
+          </w:p>
+          <w:p/>
+          <w:p>
+            <w:r>
+              <w:t>CREATE TABLE DeviceData (</w:t>
+            </w:r>
+          </w:p>
+          <w:p>
+            <w:r>
+              <w:tab/>
+              <w:t>dataID</w:t>
+            </w:r>
+            <w:r>
+              <w:tab/>
+            </w:r>
+            <w:r>
+              <w:tab/>
+              <w:t>INT PRIMARY KEY,</w:t>
+            </w:r>
+          </w:p>
+          <w:p>
+            <w:r>
+              <w:tab/>
+              <w:t>state</w:t>
+            </w:r>
+            <w:r>
+              <w:tab/>
+            </w:r>
+            <w:r>
+              <w:tab/>
+              <w:t>VARCHAR(255) NOT NULL,</w:t>
+            </w:r>
+          </w:p>
+          <w:p>
+            <w:r>
+              <w:tab/>
+              <w:t>kwhour</w:t>
+            </w:r>
+            <w:r>
+              <w:tab/>
+            </w:r>
+            <w:r>
+              <w:tab/>
+              <w:t>FLOAT(2) NOT NULL -- number with 2 decimals</w:t>
+            </w:r>
+          </w:p>
+          <w:p>
+            <w:r>
+              <w:t>)</w:t>
+            </w:r>
+          </w:p>
+          <w:p/>
+          <w:p>
+            <w:r>
+              <w:t>CREATE TABLE Device (</w:t>
+            </w:r>
+          </w:p>
+          <w:p>
+            <w:r>
+              <w:tab/>
+              <w:t>deviceID</w:t>
+            </w:r>
+            <w:r>
+              <w:tab/>
+              <w:t>INT PRIMARY KEY,</w:t>
+            </w:r>
+          </w:p>
+          <w:p>
+            <w:r>
+              <w:tab/>
+              <w:t>category</w:t>
+            </w:r>
+            <w:r>
+              <w:tab/>
+              <w:t>VARCHAR(255),</w:t>
+            </w:r>
+          </w:p>
+          <w:p>
+            <w:r>
+              <w:tab/>
+              <w:t>accountID</w:t>
+            </w:r>
+            <w:r>
+              <w:tab/>
+              <w:t>INT NOT NULL,</w:t>
+            </w:r>
+          </w:p>
+          <w:p>
+            <w:r>
+              <w:tab/>
+              <w:t>dataID</w:t>
+            </w:r>
+            <w:r>
+              <w:tab/>
+            </w:r>
+            <w:r>
+              <w:tab/>
+              <w:t>INT NOT NULL,</w:t>
+            </w:r>
+          </w:p>
+          <w:p>
+            <w:r>
+              <w:tab/>
+              <w:t>FOREIGN KEY(accountID) REFERENCES Account(accountID),</w:t>
+            </w:r>
+          </w:p>
+          <w:p>
+            <w:r>
+              <w:tab/>
+              <w:t>FOREIGN KEY(dataID) REFERENCES DeviceData(dataID)</w:t>
+            </w:r>
+          </w:p>
+          <w:p>
+            <w:r>
+              <w:t>)</w:t>
+            </w:r>
+          </w:p>
+          <w:p/>
+          <w:p>
+            <w:r>
+              <w:t>CREATE TABLE StoredData (</w:t>
+            </w:r>
+          </w:p>
+          <w:p>
+            <w:r>
+              <w:tab/>
+              <w:t>deviceID</w:t>
+            </w:r>
+            <w:r>
+              <w:tab/>
+              <w:t>INT PRIMARY KEY,</w:t>
+            </w:r>
+          </w:p>
+          <w:p>
+            <w:r>
+              <w:tab/>
+              <w:t>state</w:t>
+            </w:r>
+            <w:r>
+              <w:tab/>
+            </w:r>
+            <w:r>
+              <w:tab/>
+              <w:t>VARCHAR(255) NOT NULL,</w:t>
+            </w:r>
+          </w:p>
+          <w:p>
+            <w:r>
+              <w:tab/>
+              <w:t>datetime</w:t>
+            </w:r>
+            <w:r>
+              <w:tab/>
+              <w:t>DATETIME DEFAULT(getdate()), -- stores both date and time</w:t>
+            </w:r>
+          </w:p>
+          <w:p>
+            <w:r>
+              <w:tab/>
+              <w:t>FOREIGN KEY(deviceID) REFERENCES Device(deviceID)</w:t>
+            </w:r>
+          </w:p>
+          <w:p/>
+          <w:p>
+            <w:r>
+              <w:t>)</w:t>
+            </w:r>
+          </w:p>
+          <w:p/>
+          <w:p/>
+          <w:p>
+            <w:r>
+              <w:t>-- ADMIN</w:t>
+            </w:r>
+          </w:p>
+          <w:p>
+            <w:r>
+              <w:t>-- only needs to have a log in</w:t>
+            </w:r>
+          </w:p>
+          <w:p>
+            <w:r>
+              <w:t>GO -- Create account data</w:t>
+            </w:r>
+          </w:p>
+          <w:p>
+            <w:r>
+              <w:t>INSERT INTO Account VALUES('abc@123.com', 'admin', 'john', 'smith', '2015-11-14', 'Admin');</w:t>
+            </w:r>
+          </w:p>
+          <w:p/>
+          <w:p>
+            <w:r>
+              <w:t>-- CONSUMER</w:t>
+            </w:r>
+          </w:p>
+          <w:p>
+            <w:r>
+              <w:t>-- will have login, provider log in, and device data</w:t>
+            </w:r>
+          </w:p>
+          <w:p>
+            <w:r>
+              <w:t>GO -- Create account data</w:t>
+            </w:r>
+          </w:p>
+          <w:p>
+            <w:r>
+              <w:t>INSERT INTO Account VALUES('john@hotmail.com', 'consumer', 'john', 'smith', '2015-11-14', 'Consumer');</w:t>
+            </w:r>
+          </w:p>
+          <w:p>
+            <w:r>
+              <w:t>INSERT INTO Details VALUES(1001, 4, 2, 2, 6, '1234 2nd Street');</w:t>
+            </w:r>
+          </w:p>
+          <w:p>
+            <w:r>
+              <w:t xml:space="preserve">INSERT INTO ProviderAccount VALUES(1001, 'john@hotmail.com', 'consumer', 'Nest'); </w:t>
+            </w:r>
+          </w:p>
+          <w:p/>
+          <w:p>
+            <w:r>
+              <w:t>GO -- create device data</w:t>
+            </w:r>
+          </w:p>
+          <w:p>
+            <w:r>
+              <w:t>INSERT INTO DeviceData VALUES(1, '78 Degrees F', 25.50);</w:t>
+            </w:r>
+          </w:p>
+          <w:p>
+            <w:r>
+              <w:t>INSERT INTO Device VALUES(1, 'Thermostat', 1001, 1);</w:t>
+            </w:r>
+          </w:p>
+          <w:p>
+            <w:r>
+              <w:t>INSERT INTO StoredData VALUES(1, '78 Degrees F', DEFAULT);</w:t>
+            </w:r>
+          </w:p>
+          <w:p/>
+          <w:p>
+            <w:r>
+              <w:t>-- CONSUMER</w:t>
+            </w:r>
+          </w:p>
+          <w:p>
+            <w:r>
+              <w:t>-- will have login, provider log in, and device data</w:t>
+            </w:r>
+          </w:p>
+          <w:p>
+            <w:r>
+              <w:t>GO -- Create account data</w:t>
+            </w:r>
+          </w:p>
+          <w:p>
+            <w:r>
+              <w:t>INSERT INTO Account VALUES('bob@hotmail.com', 'consumer', 'bob', 'miller', '2015-11-14', 'Consumer');</w:t>
+            </w:r>
+          </w:p>
+          <w:p>
+            <w:r>
+              <w:t>INSERT INTO Details VALUES(1002, 4, 2, 2, 6, '1234 56th Street');</w:t>
+            </w:r>
+          </w:p>
+          <w:p>
+            <w:r>
+              <w:t xml:space="preserve">INSERT INTO ProviderAccount VALUES(1002, 'bob@hotmail.com', 'consumer', 'Samsung'); </w:t>
+            </w:r>
+          </w:p>
+          <w:p/>
+          <w:p>
+            <w:r>
+              <w:t>GO -- create device data</w:t>
+            </w:r>
+          </w:p>
+          <w:p>
+            <w:r>
+              <w:t>INSERT INTO DeviceData VALUES(2, 'On', 25.50);</w:t>
+            </w:r>
+          </w:p>
+          <w:p>
+            <w:r>
+              <w:t>INSERT INTO Device VALUES(2, 'Smart Bulb', 1002, 2);</w:t>
+            </w:r>
+          </w:p>
+          <w:p>
+            <w:r>
+              <w:t>INSERT INTO StoredData VALUES(2, 'On', DEFAULT);</w:t>
+            </w:r>
+          </w:p>
+          <w:p/>
+          <w:p>
+            <w:r>
+              <w:t>-- CONSUMER</w:t>
+            </w:r>
+          </w:p>
+          <w:p>
+            <w:r>
+              <w:t>-- will have login, provider log in, and device data</w:t>
+            </w:r>
+          </w:p>
+          <w:p>
+            <w:r>
+              <w:t>GO -- Create account data</w:t>
+            </w:r>
+          </w:p>
+          <w:p>
+            <w:r>
+              <w:t>INSERT INTO Account VALUES('reggie@hotmail.com', 'consumer', 'reggie', 'bush', '2015-11-14', 'Consumer');</w:t>
+            </w:r>
+          </w:p>
+          <w:p>
+            <w:r>
+              <w:t>INSERT INTO Details VALUES(1003, 4, 2, 2, 6, '1234 New orleans Street');</w:t>
+            </w:r>
+          </w:p>
+          <w:p>
+            <w:r>
+              <w:t xml:space="preserve">INSERT INTO ProviderAccount VALUES(1003, 'reggie@hotmail.com', 'consumer', 'Nest'); </w:t>
+            </w:r>
+          </w:p>
+          <w:p/>
+          <w:p>
+            <w:r>
+              <w:t>GO -- create device data</w:t>
+            </w:r>
+          </w:p>
+          <w:p>
+            <w:r>
+              <w:t>INSERT INTO DeviceData VALUES(3, '54 Degrees F', 25.50);</w:t>
+            </w:r>
+          </w:p>
+          <w:p>
+            <w:r>
+              <w:t>INSERT INTO Device VALUES(3, 'Thermostat', 1003, 3);</w:t>
+            </w:r>
+          </w:p>
+          <w:p>
+            <w:r>
+              <w:t>INSERT INTO StoredData VALUES(3, '54 Degrees F', DEFAULT);</w:t>
+            </w:r>
+          </w:p>
+          <w:p/>
+          <w:p/>
+          <w:p/>
+          <w:p/>
+          <w:p>
+            <w:r>
+              <w:t>-- BUSINESS</w:t>
+            </w:r>
+          </w:p>
+          <w:p>
+            <w:r>
+              <w:t>-- will have login, and gather anonymous device data, no provider account</w:t>
+            </w:r>
+          </w:p>
+          <w:p>
+            <w:r>
+              <w:t>GO -- Create account data</w:t>
+            </w:r>
+          </w:p>
+          <w:p>
+            <w:r>
+              <w:t>INSERT INTO Account VALUES('david@hotmail.com', 'business', 'david', 'attenborough', '2015-11-14', 'Business');</w:t>
+            </w:r>
+          </w:p>
+          <w:p>
+            <w:r>
+              <w:t xml:space="preserve">INSERT INTO Details VALUES(1004, 4, 2, 2, 6, '1234 3nd Street'); </w:t>
+            </w:r>
+          </w:p>
+          <w:p/>
+          <w:p/>
+          <w:p>
+            <w:r>
+              <w:t>GO -- View data</w:t>
+            </w:r>
+          </w:p>
+          <w:p>
+            <w:r>
+              <w:t>SELECT * FROM Account;</w:t>
+            </w:r>
+          </w:p>
+          <w:p>
+            <w:r>
+              <w:t>SELECT * FROM Details;</w:t>
+            </w:r>
+          </w:p>
+          <w:p>
+            <w:r>
+              <w:t>SELECT * FROM ProviderAccount;</w:t>
+            </w:r>
+          </w:p>
+          <w:p>
+            <w:r>
+              <w:t>SELECT * FROM DeviceData;</w:t>
+            </w:r>
+          </w:p>
+          <w:p>
+            <w:r>
+              <w:lastRenderedPageBreak/>
+              <w:t>SELECT * FROM Device;</w:t>
+            </w:r>
+          </w:p>
+          <w:p>
+            <w:r>
+              <w:t>SELECT * FROM StoredData;</w:t>
+            </w:r>
+          </w:p>
         </w:tc>
       </w:tr>
     </w:tbl>
@@ -2228,12 +2982,10 @@
       <w:pPr>
         <w:pStyle w:val="Heading2"/>
       </w:pPr>
-      <w:bookmarkStart w:id="8" w:name="_Toc436722982"/>
+      <w:bookmarkStart w:id="9" w:name="_Toc436722982"/>
       <w:r>
         <w:t>ERD</w:t>
       </w:r>
-      <w:bookmarkStart w:id="9" w:name="_GoBack"/>
-      <w:bookmarkEnd w:id="8"/>
       <w:bookmarkEnd w:id="9"/>
     </w:p>
     <w:p>
@@ -2393,7 +3145,6 @@
     </w:p>
     <w:p>
       <w:r>
-        <w:lastRenderedPageBreak/>
         <w:t xml:space="preserve">Teams are not permitted to share or distribute their code under any circumstances.  However you may discuss code samples with other teams.  </w:t>
       </w:r>
     </w:p>
@@ -2436,6 +3187,7 @@
     </w:p>
     <w:p>
       <w:r>
+        <w:lastRenderedPageBreak/>
         <w:t>Significant continuous activity is logged in the history of the team repository.</w:t>
       </w:r>
       <w:r>
@@ -3233,7 +3985,6 @@
               <w:rPr>
                 <w:b/>
               </w:rPr>
-              <w:lastRenderedPageBreak/>
               <w:t xml:space="preserve">Expresses constructive differences of opinion when necessary but does not </w:t>
             </w:r>
             <w:r>
@@ -3412,6 +4163,7 @@
               <w:rPr>
                 <w:b/>
               </w:rPr>
+              <w:lastRenderedPageBreak/>
               <w:t xml:space="preserve"> Shows voluntary initiative to support the team but also demonstrates good judgment to stay focused on their own project responsibilities.</w:t>
             </w:r>
           </w:p>
@@ -8097,7 +8849,7 @@
 </file>
 
 <file path=customXml/itemProps1.xml><?xml version="1.0" encoding="utf-8"?>
-<ds:datastoreItem xmlns:ds="http://schemas.openxmlformats.org/officeDocument/2006/customXml" ds:itemID="{2E6A844A-9305-45D8-9792-FC365745F82F}">
+<ds:datastoreItem xmlns:ds="http://schemas.openxmlformats.org/officeDocument/2006/customXml" ds:itemID="{5A28C02A-5C45-461E-890C-4D3A2422053A}">
   <ds:schemaRefs>
     <ds:schemaRef ds:uri="http://schemas.openxmlformats.org/officeDocument/2006/bibliography"/>
   </ds:schemaRefs>

</xml_diff>

<commit_message>
Updated the About page to answer question on how we'll make money.
</commit_message>
<xml_diff>
--- a/ProjectPhase1AJKM.docx
+++ b/ProjectPhase1AJKM.docx
@@ -720,6 +720,8 @@
               <w:fldChar w:fldCharType="end"/>
             </w:r>
           </w:hyperlink>
+          <w:bookmarkStart w:id="0" w:name="_GoBack"/>
+          <w:bookmarkEnd w:id="0"/>
         </w:p>
         <w:p>
           <w:pPr>
@@ -1104,14 +1106,14 @@
       <w:pPr>
         <w:pStyle w:val="Heading2"/>
       </w:pPr>
-      <w:bookmarkStart w:id="0" w:name="_Toc436722974"/>
+      <w:bookmarkStart w:id="1" w:name="_Toc436722974"/>
       <w:r>
         <w:t xml:space="preserve">Project Phase </w:t>
       </w:r>
       <w:r>
         <w:t>1</w:t>
       </w:r>
-      <w:bookmarkEnd w:id="0"/>
+      <w:bookmarkEnd w:id="1"/>
     </w:p>
     <w:p>
       <w:r>
@@ -1121,12 +1123,7 @@
         <w:t xml:space="preserve">is commercially viable which </w:t>
       </w:r>
       <w:r>
-        <w:t>interests your group and that would be seen as being useful to many others.  Offer ideas that you do not mind s</w:t>
-      </w:r>
-      <w:bookmarkStart w:id="1" w:name="_GoBack"/>
-      <w:bookmarkEnd w:id="1"/>
-      <w:r>
-        <w:t>haring with your group.</w:t>
+        <w:t>interests your group and that would be seen as being useful to many others.  Offer ideas that you do not mind sharing with your group.</w:t>
       </w:r>
       <w:r>
         <w:t xml:space="preserve"> Your site must allow at least two types of users, it must use a database, and its commercial viability cannot rely on ad revenue.</w:t>
@@ -1149,11 +1146,7 @@
         <w:t>infrastructure to support this software. For example, the success of your software does not de</w:t>
       </w:r>
       <w:r>
-        <w:t xml:space="preserve">pend </w:t>
-      </w:r>
-      <w:r>
-        <w:lastRenderedPageBreak/>
-        <w:t xml:space="preserve">on a fleet of limousines, </w:t>
+        <w:t xml:space="preserve">pend on a fleet of limousines, </w:t>
       </w:r>
       <w:r>
         <w:t xml:space="preserve">a team of bicycle specialists and bicycle inventory at a retail outlet, </w:t>
@@ -1658,7 +1651,6 @@
     </w:p>
     <w:p>
       <w:r>
-        <w:lastRenderedPageBreak/>
         <w:t>Most of the time, this section may only include platform needs and colour / logo requirements.   For larger systems and organizations, this section might include business policies, system workload restrictions, and security restrictions.</w:t>
       </w:r>
     </w:p>
@@ -1785,7 +1777,6 @@
             <w:r>
               <w:rPr>
                 <w:noProof/>
-                <w:lang w:val="en-CA" w:eastAsia="en-CA"/>
               </w:rPr>
               <w:drawing>
                 <wp:inline distT="0" distB="0" distL="0" distR="0">
@@ -1847,7 +1838,6 @@
       </w:pPr>
       <w:bookmarkStart w:id="6" w:name="_Toc436722979"/>
       <w:r>
-        <w:lastRenderedPageBreak/>
         <w:t>Graphical User Interface</w:t>
       </w:r>
       <w:bookmarkEnd w:id="6"/>
@@ -2200,7 +2190,6 @@
     <w:p/>
     <w:p>
       <w:r>
-        <w:lastRenderedPageBreak/>
         <w:t>To ensure your SQL is available to all team members, create an App_Data folder for your ASP.NET project and place the file in there. This will allow you to keep your SQL with the rest of the project code on GitHub while you develop it.</w:t>
       </w:r>
       <w:r>
@@ -2482,7 +2471,6 @@
           </w:p>
           <w:p>
             <w:r>
-              <w:lastRenderedPageBreak/>
               <w:tab/>
               <w:t>address</w:t>
             </w:r>
@@ -2965,7 +2953,6 @@
           </w:p>
           <w:p>
             <w:r>
-              <w:lastRenderedPageBreak/>
               <w:t>SELECT * FROM Device;</w:t>
             </w:r>
           </w:p>
@@ -3044,7 +3031,6 @@
             <w:r>
               <w:rPr>
                 <w:noProof/>
-                <w:lang w:val="en-CA" w:eastAsia="en-CA"/>
               </w:rPr>
               <w:drawing>
                 <wp:inline distT="0" distB="0" distL="0" distR="0" wp14:anchorId="63373AEB" wp14:editId="0B443578">
@@ -3187,7 +3173,6 @@
     </w:p>
     <w:p>
       <w:r>
-        <w:lastRenderedPageBreak/>
         <w:t>Significant continuous activity is logged in the history of the team repository.</w:t>
       </w:r>
       <w:r>
@@ -3756,7 +3741,6 @@
             <w:r>
               <w:rPr>
                 <w:noProof/>
-                <w:lang w:val="en-CA" w:eastAsia="en-CA"/>
               </w:rPr>
               <w:drawing>
                 <wp:inline distT="0" distB="0" distL="0" distR="0" wp14:anchorId="63CBAE00" wp14:editId="17DF14B6">
@@ -3843,7 +3827,6 @@
             <w:r>
               <w:rPr>
                 <w:noProof/>
-                <w:lang w:val="en-CA" w:eastAsia="en-CA"/>
               </w:rPr>
               <w:drawing>
                 <wp:inline distT="0" distB="0" distL="0" distR="0" wp14:anchorId="0A7DDFFC" wp14:editId="1A066D36">
@@ -3920,7 +3903,6 @@
             <w:r>
               <w:rPr>
                 <w:noProof/>
-                <w:lang w:val="en-CA" w:eastAsia="en-CA"/>
               </w:rPr>
               <w:drawing>
                 <wp:inline distT="0" distB="0" distL="0" distR="0" wp14:anchorId="0E9ABB0C" wp14:editId="61067B7F">
@@ -4012,7 +3994,6 @@
                 <w:noProof/>
                 <w:sz w:val="20"/>
                 <w:szCs w:val="20"/>
-                <w:lang w:val="en-CA" w:eastAsia="en-CA"/>
               </w:rPr>
               <w:drawing>
                 <wp:inline distT="0" distB="0" distL="0" distR="0" wp14:anchorId="51A7880C" wp14:editId="231B12D9">
@@ -4098,7 +4079,6 @@
             <w:r>
               <w:rPr>
                 <w:noProof/>
-                <w:lang w:val="en-CA" w:eastAsia="en-CA"/>
               </w:rPr>
               <w:drawing>
                 <wp:inline distT="0" distB="0" distL="0" distR="0" wp14:anchorId="0D50C72C" wp14:editId="6EF59436">
@@ -4163,7 +4143,6 @@
               <w:rPr>
                 <w:b/>
               </w:rPr>
-              <w:lastRenderedPageBreak/>
               <w:t xml:space="preserve"> Shows voluntary initiative to support the team but also demonstrates good judgment to stay focused on their own project responsibilities.</w:t>
             </w:r>
           </w:p>
@@ -4176,7 +4155,6 @@
             <w:r>
               <w:rPr>
                 <w:noProof/>
-                <w:lang w:val="en-CA" w:eastAsia="en-CA"/>
               </w:rPr>
               <w:drawing>
                 <wp:inline distT="0" distB="0" distL="0" distR="0" wp14:anchorId="06D5F5D3" wp14:editId="594461F6">
@@ -4253,7 +4231,6 @@
             <w:r>
               <w:rPr>
                 <w:noProof/>
-                <w:lang w:val="en-CA" w:eastAsia="en-CA"/>
               </w:rPr>
               <w:drawing>
                 <wp:inline distT="0" distB="0" distL="0" distR="0" wp14:anchorId="12ADAB65" wp14:editId="2B9506B4">
@@ -4404,6 +4381,61 @@
       </w:tr>
     </w:tbl>
     <w:p/>
+    <w:p>
+      <w:pPr>
+        <w:pStyle w:val="Heading2"/>
+      </w:pPr>
+      <w:r>
+        <w:t xml:space="preserve">Project Phase </w:t>
+      </w:r>
+      <w:r>
+        <w:t>2</w:t>
+      </w:r>
+    </w:p>
+    <w:p>
+      <w:pPr>
+        <w:spacing w:after="0" w:line="240" w:lineRule="auto"/>
+      </w:pPr>
+    </w:p>
+    <w:p>
+      <w:pPr>
+        <w:spacing w:after="0" w:line="240" w:lineRule="auto"/>
+      </w:pPr>
+      <w:r>
+        <w:t xml:space="preserve">How will we generate revenues? </w:t>
+      </w:r>
+      <w:r>
+        <w:t>(from the About page)</w:t>
+      </w:r>
+    </w:p>
+    <w:p>
+      <w:pPr>
+        <w:spacing w:after="0" w:line="240" w:lineRule="auto"/>
+      </w:pPr>
+    </w:p>
+    <w:p>
+      <w:pPr>
+        <w:spacing w:after="0" w:line="240" w:lineRule="auto"/>
+      </w:pPr>
+      <w:r>
+        <w:t>Jarvis charges a flat monthly charge of $4.95 for an account that entitles subscribers to connect and monitor up to 20 devices. All collected data is warehoused on our servers for one month and entitles you up to 200 MB of storage space. Additional cloud storage and the storage of longer term data is available at an additional charge. We also offer a free one month trial.</w:t>
+      </w:r>
+    </w:p>
+    <w:p>
+      <w:pPr>
+        <w:spacing w:after="0" w:line="240" w:lineRule="auto"/>
+      </w:pPr>
+    </w:p>
+    <w:p>
+      <w:pPr>
+        <w:spacing w:after="0" w:line="240" w:lineRule="auto"/>
+      </w:pPr>
+    </w:p>
+    <w:p>
+      <w:pPr>
+        <w:spacing w:after="0" w:line="240" w:lineRule="auto"/>
+      </w:pPr>
+    </w:p>
     <w:sectPr>
       <w:pgSz w:w="12240" w:h="15840"/>
       <w:pgMar w:top="1440" w:right="1440" w:bottom="1440" w:left="1440" w:header="720" w:footer="720" w:gutter="0"/>
@@ -8849,7 +8881,7 @@
 </file>
 
 <file path=customXml/itemProps1.xml><?xml version="1.0" encoding="utf-8"?>
-<ds:datastoreItem xmlns:ds="http://schemas.openxmlformats.org/officeDocument/2006/customXml" ds:itemID="{5A28C02A-5C45-461E-890C-4D3A2422053A}">
+<ds:datastoreItem xmlns:ds="http://schemas.openxmlformats.org/officeDocument/2006/customXml" ds:itemID="{77806169-7F01-43D6-98C5-8E95E5EB56C7}">
   <ds:schemaRefs>
     <ds:schemaRef ds:uri="http://schemas.openxmlformats.org/officeDocument/2006/bibliography"/>
   </ds:schemaRefs>

</xml_diff>